<commit_message>
skills and bosses are designed
</commit_message>
<xml_diff>
--- a/god of career.docx
+++ b/god of career.docx
@@ -33,74 +33,343 @@
       </w:r>
     </w:p>
     <w:p>
+      <w:r>
+        <w:rPr>
+          <w:rFonts w:hint="eastAsia"/>
+        </w:rPr>
+        <w:t>传统RPG型：</w:t>
+      </w:r>
+    </w:p>
+    <w:p>
+      <w:r>
+        <w:rPr>
+          <w:rFonts w:hint="eastAsia"/>
+        </w:rPr>
+        <w:t>生成初始人物属性，录入姓名信息，启动游戏，启动</w:t>
+      </w:r>
+      <w:proofErr w:type="gramStart"/>
+      <w:r>
+        <w:rPr>
+          <w:rFonts w:hint="eastAsia"/>
+        </w:rPr>
+        <w:t>后人物拥有职场</w:t>
+      </w:r>
+      <w:proofErr w:type="gramEnd"/>
+      <w:r>
+        <w:rPr>
+          <w:rFonts w:hint="eastAsia"/>
+        </w:rPr>
+        <w:t>属性</w:t>
+      </w:r>
+    </w:p>
+    <w:p>
+      <w:r>
+        <w:rPr>
+          <w:rFonts w:hint="eastAsia"/>
+        </w:rPr>
+        <w:t>进入公司，成为新人</w:t>
+      </w:r>
+    </w:p>
+    <w:p>
+      <w:proofErr w:type="gramStart"/>
+      <w:r>
+        <w:rPr>
+          <w:rFonts w:hint="eastAsia"/>
+        </w:rPr>
+        <w:t>职场事件</w:t>
+      </w:r>
+      <w:proofErr w:type="gramEnd"/>
+      <w:r>
+        <w:rPr>
+          <w:rFonts w:hint="eastAsia"/>
+        </w:rPr>
+        <w:t>自动生成，滚动推送用户界面，事件根据人物属性生成</w:t>
+      </w:r>
+    </w:p>
+    <w:p>
+      <w:r>
+        <w:rPr>
+          <w:rFonts w:hint="eastAsia"/>
+        </w:rPr>
+        <w:t>事件会</w:t>
+      </w:r>
+      <w:proofErr w:type="gramStart"/>
+      <w:r>
+        <w:rPr>
+          <w:rFonts w:hint="eastAsia"/>
+        </w:rPr>
+        <w:t>对职场属性</w:t>
+      </w:r>
+      <w:proofErr w:type="gramEnd"/>
+      <w:r>
+        <w:rPr>
+          <w:rFonts w:hint="eastAsia"/>
+        </w:rPr>
+        <w:t>产生影响</w:t>
+      </w:r>
+    </w:p>
+    <w:p>
+      <w:r>
+        <w:rPr>
+          <w:rFonts w:hint="eastAsia"/>
+        </w:rPr>
+        <w:t>部分事件需处理，启动用户交互，即每一次决策</w:t>
+      </w:r>
+    </w:p>
+    <w:p>
+      <w:r>
+        <w:rPr>
+          <w:rFonts w:hint="eastAsia"/>
+        </w:rPr>
+        <w:t>事件决策结束后，根据结果改变</w:t>
+      </w:r>
+      <w:proofErr w:type="gramStart"/>
+      <w:r>
+        <w:rPr>
+          <w:rFonts w:hint="eastAsia"/>
+        </w:rPr>
+        <w:t>人物职场属性</w:t>
+      </w:r>
+      <w:proofErr w:type="gramEnd"/>
+    </w:p>
+    <w:p>
+      <w:r>
+        <w:rPr>
+          <w:rFonts w:hint="eastAsia"/>
+        </w:rPr>
+        <w:t>根据最终事件（BOSS战），判断输赢</w:t>
+      </w:r>
+    </w:p>
+    <w:p/>
+    <w:p>
+      <w:r>
+        <w:rPr>
+          <w:rFonts w:hint="eastAsia"/>
+        </w:rPr>
+        <w:t>放置养成型：</w:t>
+      </w:r>
+    </w:p>
+    <w:p>
+      <w:proofErr w:type="spellStart"/>
+      <w:r>
+        <w:t>T</w:t>
+      </w:r>
+      <w:r>
+        <w:rPr>
+          <w:rFonts w:hint="eastAsia"/>
+        </w:rPr>
+        <w:t>odo</w:t>
+      </w:r>
+      <w:proofErr w:type="spellEnd"/>
+    </w:p>
+    <w:p/>
+    <w:p>
+      <w:r>
+        <w:rPr>
+          <w:rFonts w:hint="eastAsia"/>
+        </w:rPr>
+        <w:t>模型设计</w:t>
+      </w:r>
+    </w:p>
+    <w:p/>
+    <w:p>
+      <w:r>
+        <w:rPr>
+          <w:rFonts w:hint="eastAsia"/>
+        </w:rPr>
+        <w:t>个人属性包括，学习能力，执行力，雄心，心理素质，社交能力，组织能力，身体素质</w:t>
+      </w:r>
+    </w:p>
+    <w:p>
+      <w:proofErr w:type="gramStart"/>
+      <w:r>
+        <w:rPr>
+          <w:rFonts w:hint="eastAsia"/>
+        </w:rPr>
+        <w:t>职场属性</w:t>
+      </w:r>
+      <w:proofErr w:type="gramEnd"/>
+      <w:r>
+        <w:rPr>
+          <w:rFonts w:hint="eastAsia"/>
+        </w:rPr>
+        <w:t>包括，专业技术能力，综合办事能力，公司内社交水平，外部社交水平，身体状态</w:t>
+      </w:r>
+    </w:p>
+    <w:p>
+      <w:r>
+        <w:rPr>
+          <w:rFonts w:hint="eastAsia"/>
+        </w:rPr>
+        <w:t>技能与标签。技能是事件中可以使用的标签。技术类，百度之，可升级为谷歌之，攻击力</w:t>
+      </w:r>
+      <w:r>
+        <w:t>5。查教科书，可升级为查文献，攻击力10。</w:t>
+      </w:r>
+    </w:p>
+    <w:p>
+      <w:r>
+        <w:rPr>
+          <w:rFonts w:hint="eastAsia"/>
+        </w:rPr>
+        <w:t>搜索引擎系列，独自钻研系列，文献学习系列，社群专家系列，灵感随机系列</w:t>
+      </w:r>
+    </w:p>
+    <w:p>
+      <w:r>
+        <w:rPr>
+          <w:rFonts w:hint="eastAsia"/>
+        </w:rPr>
+        <w:t>部门分为技术研发，项目实施，综合管理，市场营销</w:t>
+      </w:r>
+      <w:r>
+        <w:t>4个。对应的事件类型不一样。</w:t>
+      </w:r>
+    </w:p>
+    <w:p>
+      <w:r>
+        <w:rPr>
+          <w:rFonts w:hint="eastAsia"/>
+        </w:rPr>
+        <w:t>职级包括组员，副组长，组长，部门副总，部门总，公司副总，总经理，董事长</w:t>
+      </w:r>
+    </w:p>
+    <w:p/>
+    <w:p>
+      <w:r>
+        <w:rPr>
+          <w:rFonts w:hint="eastAsia"/>
+        </w:rPr>
+        <w:t>玩家日常遇到普通时间，得到普通标签，遇到小事件，完成后获得各项能力，能力增长到一定程度，会遇到大事件，即</w:t>
+      </w:r>
+      <w:r>
+        <w:t>boss战，获胜则可晋级职级，最终晋升董事长赢得游戏</w:t>
+      </w:r>
+    </w:p>
+    <w:p>
+      <w:r>
+        <w:rPr>
+          <w:rFonts w:hint="eastAsia"/>
+        </w:rPr>
+        <w:t>各类事件有几率获得技能</w:t>
+      </w:r>
+    </w:p>
+    <w:p/>
+    <w:p>
+      <w:r>
+        <w:rPr>
+          <w:rFonts w:hint="eastAsia"/>
+        </w:rPr>
+        <w:t>关于事件：</w:t>
+      </w:r>
+    </w:p>
+    <w:p/>
+    <w:p/>
+    <w:p>
+      <w:r>
+        <w:rPr>
+          <w:rFonts w:hint="eastAsia"/>
+        </w:rPr>
+        <w:t>技术不懂是否咨询，咨询谁？是否愿意加班？规章不爽怎么办？只有老大懂某个技术怎么办？不给加工资？遇到技术难点？重点项目担当。持续得不到重用。连续加班。身体不适。前台小妹。得到奖金。升职级。</w:t>
+      </w:r>
+    </w:p>
+    <w:p/>
+    <w:p/>
+    <w:p>
+      <w:r>
+        <w:rPr>
+          <w:rFonts w:hint="eastAsia"/>
+        </w:rPr>
+        <w:t>初入职场，从学习开始，做小事情，例如当秘书。慢慢掌握岗位技能，当其他人副手，辅助工作。完全熟练，独立承担工作。能力跃迁，超越岗位所需，成为优秀员工</w:t>
+      </w:r>
+    </w:p>
+    <w:p/>
+    <w:p>
+      <w:r>
+        <w:rPr>
+          <w:rFonts w:hint="eastAsia"/>
+        </w:rPr>
+        <w:t>只认识师傅和部门领导，和座位附近以及部门人员熟识，和公司关联部门熟识，全公司混熟，领导混熟，领导赏识</w:t>
+      </w:r>
+    </w:p>
+    <w:p/>
+    <w:p>
+      <w:r>
+        <w:rPr>
+          <w:rFonts w:hint="eastAsia"/>
+        </w:rPr>
+        <w:t>设立</w:t>
+      </w:r>
+      <w:proofErr w:type="gramStart"/>
+      <w:r>
+        <w:rPr>
+          <w:rFonts w:hint="eastAsia"/>
+        </w:rPr>
+        <w:t>职场成就</w:t>
+      </w:r>
+      <w:proofErr w:type="gramEnd"/>
+      <w:r>
+        <w:rPr>
+          <w:rFonts w:hint="eastAsia"/>
+        </w:rPr>
+        <w:t>指标，战胜事件可得，升满一级后即具备升职条件。</w:t>
+      </w:r>
+    </w:p>
+    <w:p/>
+    <w:p>
+      <w:proofErr w:type="gramStart"/>
+      <w:r>
+        <w:rPr>
+          <w:rFonts w:hint="eastAsia"/>
+        </w:rPr>
+        <w:t>职场经验</w:t>
+      </w:r>
+      <w:proofErr w:type="gramEnd"/>
+      <w:r>
+        <w:rPr>
+          <w:rFonts w:hint="eastAsia"/>
+        </w:rPr>
+        <w:t>值，平常也可增长，代表上限</w:t>
+      </w:r>
+    </w:p>
+    <w:p>
       <w:pPr>
         <w:rPr>
           <w:rFonts w:hint="eastAsia"/>
         </w:rPr>
       </w:pPr>
-      <w:r>
-        <w:rPr>
-          <w:rFonts w:hint="eastAsia"/>
-        </w:rPr>
-        <w:t>传统RPG型：</w:t>
-      </w:r>
-    </w:p>
-    <w:p>
-      <w:r>
-        <w:rPr>
-          <w:rFonts w:hint="eastAsia"/>
-        </w:rPr>
-        <w:t>生成初始人物属性，录入姓名信息，启动游戏</w:t>
-      </w:r>
-      <w:r>
-        <w:rPr>
-          <w:rFonts w:hint="eastAsia"/>
-        </w:rPr>
-        <w:t>，启动</w:t>
-      </w:r>
-      <w:proofErr w:type="gramStart"/>
-      <w:r>
-        <w:rPr>
-          <w:rFonts w:hint="eastAsia"/>
-        </w:rPr>
-        <w:t>后人物拥有职场</w:t>
-      </w:r>
-      <w:proofErr w:type="gramEnd"/>
-      <w:r>
-        <w:rPr>
-          <w:rFonts w:hint="eastAsia"/>
-        </w:rPr>
-        <w:t>属性</w:t>
-      </w:r>
-    </w:p>
-    <w:p>
-      <w:r>
-        <w:rPr>
-          <w:rFonts w:hint="eastAsia"/>
-        </w:rPr>
-        <w:t>进入公司，成为新人</w:t>
-      </w:r>
-    </w:p>
-    <w:p>
-      <w:proofErr w:type="gramStart"/>
-      <w:r>
-        <w:rPr>
-          <w:rFonts w:hint="eastAsia"/>
-        </w:rPr>
-        <w:t>职场事件</w:t>
-      </w:r>
-      <w:proofErr w:type="gramEnd"/>
-      <w:r>
-        <w:rPr>
-          <w:rFonts w:hint="eastAsia"/>
-        </w:rPr>
-        <w:t>自动生成</w:t>
-      </w:r>
-      <w:r>
-        <w:rPr>
-          <w:rFonts w:hint="eastAsia"/>
-        </w:rPr>
-        <w:t>，滚动推送用户界面，事件根据人物属性生成</w:t>
+    </w:p>
+    <w:p>
+      <w:r>
+        <w:rPr>
+          <w:rFonts w:hint="eastAsia"/>
+        </w:rPr>
+        <w:t>学习类，思考类，执行类，加班类，社交类</w:t>
+      </w:r>
+    </w:p>
+    <w:p>
+      <w:r>
+        <w:rPr>
+          <w:rFonts w:hint="eastAsia"/>
+        </w:rPr>
+        <w:t>学习分为，英语，专业知识，行业知识，泛行业知识，全面知识</w:t>
+      </w:r>
+    </w:p>
+    <w:p>
+      <w:r>
+        <w:rPr>
+          <w:rFonts w:hint="eastAsia"/>
+        </w:rPr>
+        <w:t>英语BOSS：</w:t>
+      </w:r>
+      <w:r>
+        <w:rPr>
+          <w:rFonts w:hint="eastAsia"/>
+        </w:rPr>
+        <w:t>一封</w:t>
+      </w:r>
+      <w:r>
+        <w:t>100字英文邮件，一篇1000字英文文档，一篇1万字英文文献，5本英文著作</w:t>
       </w:r>
     </w:p>
     <w:p>
@@ -109,33 +378,37 @@
           <w:rFonts w:hint="eastAsia"/>
         </w:rPr>
       </w:pPr>
-      <w:r>
-        <w:rPr>
-          <w:rFonts w:hint="eastAsia"/>
-        </w:rPr>
-        <w:t>事件会</w:t>
-      </w:r>
-      <w:proofErr w:type="gramStart"/>
-      <w:r>
-        <w:rPr>
-          <w:rFonts w:hint="eastAsia"/>
-        </w:rPr>
-        <w:t>对职场属性</w:t>
-      </w:r>
-      <w:proofErr w:type="gramEnd"/>
-      <w:r>
-        <w:rPr>
-          <w:rFonts w:hint="eastAsia"/>
-        </w:rPr>
-        <w:t>产生影响</w:t>
-      </w:r>
-    </w:p>
-    <w:p>
-      <w:r>
-        <w:rPr>
-          <w:rFonts w:hint="eastAsia"/>
-        </w:rPr>
-        <w:t>部分事件需处理，启动用户交互，即每一次决策</w:t>
+    </w:p>
+    <w:p>
+      <w:r>
+        <w:rPr>
+          <w:rFonts w:hint="eastAsia"/>
+        </w:rPr>
+        <w:t>思考分为，</w:t>
+      </w:r>
+    </w:p>
+    <w:p>
+      <w:r>
+        <w:rPr>
+          <w:rFonts w:hint="eastAsia"/>
+        </w:rPr>
+        <w:t>个人工作总结，工作规划，部门前景，行业分析，公司分析，公司前景，社会分析</w:t>
+      </w:r>
+    </w:p>
+    <w:p>
+      <w:r>
+        <w:rPr>
+          <w:rFonts w:hint="eastAsia"/>
+        </w:rPr>
+        <w:t>执行类分为，技术任务，文档任务，秘书任务，联络任务，跨级部门任务，跨级公司任务，随机其他任务</w:t>
+      </w:r>
+    </w:p>
+    <w:p>
+      <w:r>
+        <w:rPr>
+          <w:rFonts w:hint="eastAsia"/>
+        </w:rPr>
+        <w:t>加班类分为，日常工作忙，周末工作忙，项目紧急疯狂忙，年末不要命忙，领导瞎忙，资深职业规划忙</w:t>
       </w:r>
     </w:p>
     <w:p>
@@ -148,178 +421,7 @@
         <w:rPr>
           <w:rFonts w:hint="eastAsia"/>
         </w:rPr>
-        <w:t>事件决策结束后，根据结果改变</w:t>
-      </w:r>
-      <w:proofErr w:type="gramStart"/>
-      <w:r>
-        <w:rPr>
-          <w:rFonts w:hint="eastAsia"/>
-        </w:rPr>
-        <w:t>人物职场属性</w:t>
-      </w:r>
-      <w:proofErr w:type="gramEnd"/>
-    </w:p>
-    <w:p>
-      <w:r>
-        <w:rPr>
-          <w:rFonts w:hint="eastAsia"/>
-        </w:rPr>
-        <w:t>根据最终事件（BOSS战），判断输赢</w:t>
-      </w:r>
-    </w:p>
-    <w:p/>
-    <w:p>
-      <w:r>
-        <w:rPr>
-          <w:rFonts w:hint="eastAsia"/>
-        </w:rPr>
-        <w:t>放置养成型：</w:t>
-      </w:r>
-    </w:p>
-    <w:p>
-      <w:proofErr w:type="spellStart"/>
-      <w:r>
-        <w:t>T</w:t>
-      </w:r>
-      <w:r>
-        <w:rPr>
-          <w:rFonts w:hint="eastAsia"/>
-        </w:rPr>
-        <w:t>odo</w:t>
-      </w:r>
-      <w:proofErr w:type="spellEnd"/>
-    </w:p>
-    <w:p/>
-    <w:p>
-      <w:r>
-        <w:rPr>
-          <w:rFonts w:hint="eastAsia"/>
-        </w:rPr>
-        <w:t>模型设计</w:t>
-      </w:r>
-    </w:p>
-    <w:p/>
-    <w:p>
-      <w:r>
-        <w:rPr>
-          <w:rFonts w:hint="eastAsia"/>
-        </w:rPr>
-        <w:t>个人属性包括，学习能力，执行力，雄心，心理素质，社交能力，组织能力，身体素质</w:t>
-      </w:r>
-    </w:p>
-    <w:p>
-      <w:proofErr w:type="gramStart"/>
-      <w:r>
-        <w:rPr>
-          <w:rFonts w:hint="eastAsia"/>
-        </w:rPr>
-        <w:t>职场属性</w:t>
-      </w:r>
-      <w:proofErr w:type="gramEnd"/>
-      <w:r>
-        <w:rPr>
-          <w:rFonts w:hint="eastAsia"/>
-        </w:rPr>
-        <w:t>包括，专业技术能力，综合办事能力，公司内社交水平，外部社交水平，身体状态</w:t>
-      </w:r>
-    </w:p>
-    <w:p>
-      <w:r>
-        <w:rPr>
-          <w:rFonts w:hint="eastAsia"/>
-        </w:rPr>
-        <w:t>技能与标签。技能是事件中可以使用的标签。技术类，百度之，可升级为谷歌之，攻击力</w:t>
-      </w:r>
-      <w:r>
-        <w:t>5。查教科书，可升级为查文献，攻击力10。</w:t>
-      </w:r>
-    </w:p>
-    <w:p>
-      <w:r>
-        <w:rPr>
-          <w:rFonts w:hint="eastAsia"/>
-        </w:rPr>
-        <w:t>搜索引擎系列，独自钻研系列，文献学习系列，社群专家系列，灵感随机系列</w:t>
-      </w:r>
-    </w:p>
-    <w:p>
-      <w:r>
-        <w:rPr>
-          <w:rFonts w:hint="eastAsia"/>
-        </w:rPr>
-        <w:t>部门分为技术研发，项目实施，综合管理，市场营销</w:t>
-      </w:r>
-      <w:r>
-        <w:t>4个。对应的事件类型不一样。</w:t>
-      </w:r>
-    </w:p>
-    <w:p>
-      <w:r>
-        <w:rPr>
-          <w:rFonts w:hint="eastAsia"/>
-        </w:rPr>
-        <w:t>职级包括组员，副组长，组长，部门副总，部门总，公司副总，总经理，董事长</w:t>
-      </w:r>
-    </w:p>
-    <w:p>
-      <w:pPr>
-        <w:rPr>
-          <w:rFonts w:hint="eastAsia"/>
-        </w:rPr>
-      </w:pPr>
-    </w:p>
-    <w:p>
-      <w:r>
-        <w:rPr>
-          <w:rFonts w:hint="eastAsia"/>
-        </w:rPr>
-        <w:t>玩家日常遇到普通时间，得到普通标签，遇到小事件，完成后获得各项能力，能力增长到一定程度，会遇到大事件，即</w:t>
-      </w:r>
-      <w:r>
-        <w:t>boss战，获胜则可晋级职级，最终晋升董事长赢得游戏</w:t>
-      </w:r>
-    </w:p>
-    <w:p>
-      <w:pPr>
-        <w:rPr>
-          <w:rFonts w:hint="eastAsia"/>
-        </w:rPr>
-      </w:pPr>
-      <w:r>
-        <w:rPr>
-          <w:rFonts w:hint="eastAsia"/>
-        </w:rPr>
-        <w:t>各类事件有几率获得技能</w:t>
-      </w:r>
-    </w:p>
-    <w:p/>
-    <w:p>
-      <w:r>
-        <w:rPr>
-          <w:rFonts w:hint="eastAsia"/>
-        </w:rPr>
-        <w:t>关于事件：</w:t>
-      </w:r>
-    </w:p>
-    <w:p/>
-    <w:p>
-      <w:pPr>
-        <w:rPr>
-          <w:rFonts w:hint="eastAsia"/>
-        </w:rPr>
-      </w:pPr>
-    </w:p>
-    <w:p>
-      <w:pPr>
-        <w:rPr>
-          <w:rFonts w:hint="eastAsia"/>
-        </w:rPr>
-      </w:pPr>
-      <w:r>
-        <w:rPr>
-          <w:rFonts w:hint="eastAsia"/>
-        </w:rPr>
-        <w:t>技术不懂是否咨询，咨询谁？是否愿意加班？规章不爽怎么办？只有老大懂某个技术怎么办？不给加工资？遇到技术难点？重点项目担当。持续得不到重用。连续加班。身体不适。前台小妹。得到奖金。升职级。</w:t>
+        <w:t>社交类分为，同事关系，领导关系，公司高管关系，行业关系，社会关系</w:t>
       </w:r>
     </w:p>
     <w:sectPr>

</xml_diff>